<commit_message>
Example Files Addition & Rules Update
Added a file with the presentation with the explanation and instructions.
Also updated the ruleset.
</commit_message>
<xml_diff>
--- a/Rules.docx
+++ b/Rules.docx
@@ -13,7 +13,6 @@
           <w:szCs w:val="40"/>
         </w:rPr>
       </w:pPr>
-      <w:proofErr w:type="spellStart"/>
       <w:r>
         <w:rPr>
           <w:b/>
@@ -21,9 +20,8 @@
           <w:sz w:val="40"/>
           <w:szCs w:val="40"/>
         </w:rPr>
-        <w:t>Tamir</w:t>
-      </w:r>
-      <w:proofErr w:type="spellEnd"/>
+        <w:t>T</w:t>
+      </w:r>
       <w:r>
         <w:rPr>
           <w:b/>
@@ -31,9 +29,10 @@
           <w:sz w:val="40"/>
           <w:szCs w:val="40"/>
         </w:rPr>
-        <w:t xml:space="preserve"> &amp; </w:t>
-      </w:r>
-      <w:proofErr w:type="spellStart"/>
+        <w:t>amir &amp; Ziv’s Joint Programming R</w:t>
+      </w:r>
+      <w:bookmarkStart w:id="0" w:name="_GoBack"/>
+      <w:bookmarkEnd w:id="0"/>
       <w:r>
         <w:rPr>
           <w:b/>
@@ -41,17 +40,7 @@
           <w:sz w:val="40"/>
           <w:szCs w:val="40"/>
         </w:rPr>
-        <w:t>Ziv’s</w:t>
-      </w:r>
-      <w:proofErr w:type="spellEnd"/>
-      <w:r>
-        <w:rPr>
-          <w:b/>
-          <w:bCs/>
-          <w:sz w:val="40"/>
-          <w:szCs w:val="40"/>
-        </w:rPr>
-        <w:t xml:space="preserve"> Joint Programming ruleset</w:t>
+        <w:t>uleset</w:t>
       </w:r>
     </w:p>
     <w:p>
@@ -63,7 +52,6 @@
         </w:numPr>
         <w:bidi/>
         <w:rPr>
-          <w:rFonts w:hint="cs"/>
           <w:b/>
           <w:bCs/>
           <w:sz w:val="28"/>
@@ -84,23 +72,7 @@
           <w:sz w:val="28"/>
           <w:szCs w:val="28"/>
         </w:rPr>
-        <w:t>“Z!v0s &amp; Tam!r0s @ Chess-</w:t>
-      </w:r>
-      <w:proofErr w:type="spellStart"/>
-      <w:r>
-        <w:rPr>
-          <w:sz w:val="28"/>
-          <w:szCs w:val="28"/>
-        </w:rPr>
-        <w:t>MidProject</w:t>
-      </w:r>
-      <w:proofErr w:type="spellEnd"/>
-      <w:r>
-        <w:rPr>
-          <w:sz w:val="28"/>
-          <w:szCs w:val="28"/>
-        </w:rPr>
-        <w:t>”</w:t>
+        <w:t>“Z!v0s &amp; Tam!r0s @ Chess-MidProject”</w:t>
       </w:r>
       <w:r>
         <w:rPr>
@@ -343,12 +315,10 @@
         </w:numPr>
         <w:bidi/>
         <w:rPr>
-          <w:rFonts w:hint="cs"/>
           <w:b/>
           <w:bCs/>
           <w:sz w:val="28"/>
           <w:szCs w:val="28"/>
-          <w:rtl/>
         </w:rPr>
       </w:pPr>
       <w:r>
@@ -360,8 +330,138 @@
         </w:rPr>
         <w:t>על כל שורה לא מובנת, מסורבלת, מסובכת וכו' יש לכתוב הערה מפורטת שלא תגרום לצורך בגלילה ימינה, במידת הצורך יש לכתוב הערה גם בשורה שמתחת כאשר ההערה תתחיל בדיוק באותו הטור.</w:t>
       </w:r>
-      <w:bookmarkStart w:id="0" w:name="_GoBack"/>
-      <w:bookmarkEnd w:id="0"/>
+    </w:p>
+    <w:p>
+      <w:pPr>
+        <w:pStyle w:val="a3"/>
+        <w:numPr>
+          <w:ilvl w:val="0"/>
+          <w:numId w:val="1"/>
+        </w:numPr>
+        <w:bidi/>
+        <w:rPr>
+          <w:rFonts w:hint="cs"/>
+          <w:b/>
+          <w:bCs/>
+          <w:sz w:val="28"/>
+          <w:szCs w:val="28"/>
+        </w:rPr>
+      </w:pPr>
+      <w:r>
+        <w:rPr>
+          <w:rFonts w:hint="cs"/>
+          <w:sz w:val="28"/>
+          <w:szCs w:val="28"/>
+          <w:rtl/>
+        </w:rPr>
+        <w:t>אין לעבוד על אותם הקבצים, למעט תיקונים מינוריי</w:t>
+      </w:r>
+      <w:r>
+        <w:rPr>
+          <w:rFonts w:hint="eastAsia"/>
+          <w:sz w:val="28"/>
+          <w:szCs w:val="28"/>
+          <w:rtl/>
+        </w:rPr>
+        <w:t>ם</w:t>
+      </w:r>
+      <w:r>
+        <w:rPr>
+          <w:rFonts w:hint="cs"/>
+          <w:sz w:val="28"/>
+          <w:szCs w:val="28"/>
+          <w:rtl/>
+        </w:rPr>
+        <w:t>.</w:t>
+      </w:r>
+    </w:p>
+    <w:p>
+      <w:pPr>
+        <w:pStyle w:val="a3"/>
+        <w:numPr>
+          <w:ilvl w:val="0"/>
+          <w:numId w:val="1"/>
+        </w:numPr>
+        <w:bidi/>
+        <w:rPr>
+          <w:b/>
+          <w:bCs/>
+          <w:sz w:val="28"/>
+          <w:szCs w:val="28"/>
+        </w:rPr>
+      </w:pPr>
+      <w:r>
+        <w:rPr>
+          <w:rFonts w:hint="cs"/>
+          <w:sz w:val="28"/>
+          <w:szCs w:val="28"/>
+          <w:rtl/>
+        </w:rPr>
+        <w:t xml:space="preserve">אין לעבוד על הפרויקט ללא תיאום מקדים ואישור של שני הצדדים. עבודה על הקובץ </w:t>
+      </w:r>
+      <w:r>
+        <w:rPr>
+          <w:rFonts w:hint="cs"/>
+          <w:sz w:val="28"/>
+          <w:szCs w:val="28"/>
+          <w:rtl/>
+        </w:rPr>
+        <w:t xml:space="preserve">לבד </w:t>
+      </w:r>
+      <w:r>
+        <w:rPr>
+          <w:rFonts w:hint="cs"/>
+          <w:sz w:val="28"/>
+          <w:szCs w:val="28"/>
+          <w:rtl/>
+        </w:rPr>
+        <w:t>מותרת עד אשר מגיעים לנקודה המרכזית הבאה.</w:t>
+      </w:r>
+    </w:p>
+    <w:p>
+      <w:pPr>
+        <w:pStyle w:val="a3"/>
+        <w:numPr>
+          <w:ilvl w:val="0"/>
+          <w:numId w:val="1"/>
+        </w:numPr>
+        <w:bidi/>
+        <w:rPr>
+          <w:b/>
+          <w:bCs/>
+          <w:sz w:val="28"/>
+          <w:szCs w:val="28"/>
+        </w:rPr>
+      </w:pPr>
+      <w:r>
+        <w:rPr>
+          <w:rFonts w:hint="cs"/>
+          <w:sz w:val="28"/>
+          <w:szCs w:val="28"/>
+          <w:rtl/>
+        </w:rPr>
+        <w:t>לפני פגישה פנים מול פנים יש לתאם מזון שיוזמן או יוכן למען העבודה</w:t>
+      </w:r>
+      <w:r>
+        <w:rPr>
+          <w:rFonts w:hint="cs"/>
+          <w:sz w:val="28"/>
+          <w:szCs w:val="28"/>
+          <w:rtl/>
+        </w:rPr>
+        <w:t>.</w:t>
+      </w:r>
+    </w:p>
+    <w:p>
+      <w:pPr>
+        <w:bidi/>
+        <w:ind w:left="360"/>
+        <w:rPr>
+          <w:sz w:val="28"/>
+          <w:szCs w:val="28"/>
+          <w:rtl/>
+        </w:rPr>
+      </w:pPr>
     </w:p>
     <w:sectPr>
       <w:pgSz w:w="12240" w:h="15840"/>

</xml_diff>